<commit_message>
Adicionando instrucoes em pdf
</commit_message>
<xml_diff>
--- a/Base_Ovni_parte2/Relatorio UFO Data - parte 2.docx
+++ b/Base_Ovni_parte2/Relatorio UFO Data - parte 2.docx
@@ -241,7 +241,25 @@
           <w:sz w:val="24"/>
           <w:szCs w:val="24"/>
         </w:rPr>
-        <w:t>, acessando no menu a opção File e logo após vá em New Python 3 notebook.</w:t>
+        <w:t xml:space="preserve">, acessando no menu a </w:t>
+      </w:r>
+      <w:proofErr w:type="gramStart"/>
+      <w:r>
+        <w:rPr>
+          <w:rFonts w:ascii="Times New Roman" w:hAnsi="Times New Roman" w:cs="Times New Roman"/>
+          <w:sz w:val="24"/>
+          <w:szCs w:val="24"/>
+        </w:rPr>
+        <w:t>opção File</w:t>
+      </w:r>
+      <w:proofErr w:type="gramEnd"/>
+      <w:r>
+        <w:rPr>
+          <w:rFonts w:ascii="Times New Roman" w:hAnsi="Times New Roman" w:cs="Times New Roman"/>
+          <w:sz w:val="24"/>
+          <w:szCs w:val="24"/>
+        </w:rPr>
+        <w:t xml:space="preserve"> e logo após vá em New Python 3 notebook.</w:t>
       </w:r>
     </w:p>
     <w:p>
@@ -269,7 +287,7 @@
           <w:szCs w:val="24"/>
         </w:rPr>
         <w:drawing>
-          <wp:inline distT="0" distB="0" distL="0" distR="0">
+          <wp:inline distT="0" distB="0" distL="0" distR="0" wp14:anchorId="6273D49D" wp14:editId="10B06E78">
             <wp:extent cx="3925294" cy="3743325"/>
             <wp:effectExtent l="0" t="0" r="0" b="0"/>
             <wp:docPr id="2" name="Imagem 2"/>
@@ -378,7 +396,7 @@
           <w:szCs w:val="24"/>
         </w:rPr>
         <w:drawing>
-          <wp:inline distT="0" distB="0" distL="0" distR="0" wp14:anchorId="587B0EC9" wp14:editId="537B388C">
+          <wp:inline distT="0" distB="0" distL="0" distR="0" wp14:anchorId="5B8AA67E" wp14:editId="712212C0">
             <wp:extent cx="2009775" cy="695325"/>
             <wp:effectExtent l="0" t="0" r="9525" b="9525"/>
             <wp:docPr id="1" name="Imagem 1"/>
@@ -430,7 +448,16 @@
           <w:szCs w:val="24"/>
         </w:rPr>
         <w:lastRenderedPageBreak/>
-        <w:t xml:space="preserve">Primeiro selecione o comando - </w:t>
+        <w:t xml:space="preserve">Primeiro selecione o comando </w:t>
+      </w:r>
+      <w:proofErr w:type="gramStart"/>
+      <w:r>
+        <w:rPr>
+          <w:rFonts w:ascii="Times New Roman" w:hAnsi="Times New Roman" w:cs="Times New Roman"/>
+          <w:sz w:val="24"/>
+          <w:szCs w:val="24"/>
+        </w:rPr>
+        <w:t xml:space="preserve">- </w:t>
       </w:r>
       <w:r>
         <w:rPr>
@@ -452,6 +479,7 @@
         <w:t>pip</w:t>
       </w:r>
       <w:proofErr w:type="spellEnd"/>
+      <w:proofErr w:type="gramEnd"/>
       <w:r>
         <w:rPr>
           <w:rFonts w:ascii="Times New Roman" w:hAnsi="Times New Roman" w:cs="Times New Roman"/>
@@ -705,7 +733,7 @@
           <w:szCs w:val="24"/>
         </w:rPr>
         <w:drawing>
-          <wp:inline distT="0" distB="0" distL="0" distR="0" wp14:anchorId="6B7678A8" wp14:editId="20856667">
+          <wp:inline distT="0" distB="0" distL="0" distR="0" wp14:anchorId="43364DEE" wp14:editId="155878CF">
             <wp:extent cx="5591175" cy="1743075"/>
             <wp:effectExtent l="0" t="0" r="9525" b="9525"/>
             <wp:docPr id="3" name="Imagem 3"/>
@@ -876,7 +904,7 @@
           <w:szCs w:val="24"/>
         </w:rPr>
         <w:drawing>
-          <wp:inline distT="0" distB="0" distL="0" distR="0" wp14:anchorId="612BEC2C" wp14:editId="6B366135">
+          <wp:inline distT="0" distB="0" distL="0" distR="0" wp14:anchorId="7E1F4C67" wp14:editId="11C2F5E5">
             <wp:extent cx="5759450" cy="669290"/>
             <wp:effectExtent l="0" t="0" r="0" b="0"/>
             <wp:docPr id="4" name="Imagem 4"/>
@@ -1048,7 +1076,7 @@
           <w:szCs w:val="24"/>
         </w:rPr>
         <w:drawing>
-          <wp:inline distT="0" distB="0" distL="0" distR="0" wp14:anchorId="014BD47D" wp14:editId="7AA742F2">
+          <wp:inline distT="0" distB="0" distL="0" distR="0" wp14:anchorId="7F600A02" wp14:editId="226CFB4B">
             <wp:extent cx="4276725" cy="1600200"/>
             <wp:effectExtent l="0" t="0" r="9525" b="0"/>
             <wp:docPr id="5" name="Imagem 5"/>
@@ -1218,13 +1246,23 @@
         <w:t>df</w:t>
       </w:r>
       <w:proofErr w:type="spellEnd"/>
-      <w:r>
-        <w:rPr>
-          <w:rFonts w:ascii="Times New Roman" w:hAnsi="Times New Roman" w:cs="Times New Roman"/>
-          <w:sz w:val="24"/>
-          <w:szCs w:val="24"/>
-        </w:rPr>
-        <w:t xml:space="preserve">’  com a coluna gerada e retorna somente os dados dos estados que constam na </w:t>
+      <w:proofErr w:type="gramStart"/>
+      <w:r>
+        <w:rPr>
+          <w:rFonts w:ascii="Times New Roman" w:hAnsi="Times New Roman" w:cs="Times New Roman"/>
+          <w:sz w:val="24"/>
+          <w:szCs w:val="24"/>
+        </w:rPr>
+        <w:t>’  com</w:t>
+      </w:r>
+      <w:proofErr w:type="gramEnd"/>
+      <w:r>
+        <w:rPr>
+          <w:rFonts w:ascii="Times New Roman" w:hAnsi="Times New Roman" w:cs="Times New Roman"/>
+          <w:sz w:val="24"/>
+          <w:szCs w:val="24"/>
+        </w:rPr>
+        <w:t xml:space="preserve"> a coluna gerada e retorna somente os dados dos estados que constam na </w:t>
       </w:r>
       <w:proofErr w:type="spellStart"/>
       <w:r>
@@ -1277,7 +1315,7 @@
           <w:szCs w:val="24"/>
         </w:rPr>
         <w:drawing>
-          <wp:inline distT="0" distB="0" distL="0" distR="0" wp14:anchorId="564CC91C" wp14:editId="678C1149">
+          <wp:inline distT="0" distB="0" distL="0" distR="0" wp14:anchorId="49F13CCB" wp14:editId="46B61BB3">
             <wp:extent cx="3829050" cy="1133475"/>
             <wp:effectExtent l="0" t="0" r="0" b="9525"/>
             <wp:docPr id="6" name="Imagem 6"/>
@@ -1387,7 +1425,7 @@
           <w:szCs w:val="24"/>
         </w:rPr>
         <w:drawing>
-          <wp:inline distT="0" distB="0" distL="0" distR="0" wp14:anchorId="0876A806" wp14:editId="3FD9C65E">
+          <wp:inline distT="0" distB="0" distL="0" distR="0" wp14:anchorId="535187B4" wp14:editId="79CFF0E2">
             <wp:extent cx="5648325" cy="2076450"/>
             <wp:effectExtent l="0" t="0" r="9525" b="0"/>
             <wp:docPr id="7" name="Imagem 7"/>
@@ -1516,7 +1554,7 @@
           <w:noProof/>
         </w:rPr>
         <w:drawing>
-          <wp:inline distT="0" distB="0" distL="0" distR="0" wp14:anchorId="15F3A6B3" wp14:editId="4FE49765">
+          <wp:inline distT="0" distB="0" distL="0" distR="0" wp14:anchorId="39590EE7" wp14:editId="289D970D">
             <wp:extent cx="2562225" cy="2607441"/>
             <wp:effectExtent l="0" t="0" r="0" b="2540"/>
             <wp:docPr id="8" name="Imagem 8"/>
@@ -1713,7 +1751,7 @@
           <w:noProof/>
         </w:rPr>
         <w:drawing>
-          <wp:inline distT="0" distB="0" distL="0" distR="0" wp14:anchorId="70ACC1D0" wp14:editId="45D7286A">
+          <wp:inline distT="0" distB="0" distL="0" distR="0" wp14:anchorId="40B88D1D" wp14:editId="030A5EA4">
             <wp:extent cx="5759450" cy="1885950"/>
             <wp:effectExtent l="0" t="0" r="0" b="0"/>
             <wp:docPr id="10" name="Imagem 10"/>
@@ -1828,9 +1866,9 @@
           <w:noProof/>
         </w:rPr>
         <w:drawing>
-          <wp:inline distT="0" distB="0" distL="0" distR="0" wp14:anchorId="38875D12" wp14:editId="1BCBD3A1">
-            <wp:extent cx="2981325" cy="3390900"/>
-            <wp:effectExtent l="0" t="0" r="9525" b="0"/>
+          <wp:inline distT="0" distB="0" distL="0" distR="0" wp14:anchorId="3FDD6988" wp14:editId="2C2669D7">
+            <wp:extent cx="2733675" cy="3109228"/>
+            <wp:effectExtent l="0" t="0" r="0" b="0"/>
             <wp:docPr id="11" name="Imagem 11"/>
             <wp:cNvGraphicFramePr>
               <a:graphicFrameLocks xmlns:a="http://schemas.openxmlformats.org/drawingml/2006/main" noChangeAspect="1"/>
@@ -1851,7 +1889,7 @@
                   <pic:spPr>
                     <a:xfrm>
                       <a:off x="0" y="0"/>
-                      <a:ext cx="2981325" cy="3390900"/>
+                      <a:ext cx="2738233" cy="3114412"/>
                     </a:xfrm>
                     <a:prstGeom prst="rect">
                       <a:avLst/>
@@ -1872,6 +1910,41 @@
           <w:szCs w:val="24"/>
         </w:rPr>
       </w:pPr>
+    </w:p>
+    <w:p>
+      <w:pPr>
+        <w:rPr>
+          <w:rFonts w:ascii="Times New Roman" w:hAnsi="Times New Roman" w:cs="Times New Roman"/>
+          <w:sz w:val="24"/>
+          <w:szCs w:val="24"/>
+        </w:rPr>
+      </w:pPr>
+      <w:r>
+        <w:rPr>
+          <w:rFonts w:ascii="Times New Roman" w:hAnsi="Times New Roman" w:cs="Times New Roman"/>
+          <w:sz w:val="24"/>
+          <w:szCs w:val="24"/>
+        </w:rPr>
+        <w:t>O projeto encontra-se no GitHub – para eventual consulta.</w:t>
+      </w:r>
+    </w:p>
+    <w:p>
+      <w:pPr>
+        <w:rPr>
+          <w:rFonts w:ascii="Times New Roman" w:hAnsi="Times New Roman" w:cs="Times New Roman"/>
+          <w:sz w:val="24"/>
+          <w:szCs w:val="24"/>
+        </w:rPr>
+      </w:pPr>
+      <w:hyperlink r:id="rId14" w:history="1">
+        <w:r>
+          <w:rPr>
+            <w:rStyle w:val="Hyperlink"/>
+            <w:u w:val="none"/>
+          </w:rPr>
+          <w:t>https://github.com/LeviAFJunior/Analise_Dados_Base_ovni/tree/master/Base_Ovni_parte2</w:t>
+        </w:r>
+      </w:hyperlink>
       <w:bookmarkStart w:id="1" w:name="_GoBack"/>
       <w:bookmarkEnd w:id="1"/>
     </w:p>
@@ -2343,6 +2416,18 @@
       <w:szCs w:val="18"/>
     </w:rPr>
   </w:style>
+  <w:style w:type="character" w:styleId="Hyperlink">
+    <w:name w:val="Hyperlink"/>
+    <w:basedOn w:val="Fontepargpadro"/>
+    <w:uiPriority w:val="99"/>
+    <w:semiHidden/>
+    <w:unhideWhenUsed/>
+    <w:rsid w:val="00D117F3"/>
+    <w:rPr>
+      <w:color w:val="0000FF"/>
+      <w:u w:val="single"/>
+    </w:rPr>
+  </w:style>
 </w:styles>
 </file>
 

</xml_diff>